<commit_message>
All Folders are added to a single Repo
</commit_message>
<xml_diff>
--- a/Lab_0(Github_Home_Task)/Github_HomeTask.docx
+++ b/Lab_0(Github_Home_Task)/Github_HomeTask.docx
@@ -49,7 +49,7 @@
           <w:szCs w:val="36"/>
         </w:rPr>
         <w:drawing>
-          <wp:inline distT="0" distB="0" distL="0" distR="0" wp14:anchorId="2B5E6C5C" wp14:editId="4CE4B07E">
+          <wp:inline distT="0" distB="0" distL="0" distR="0" wp14:anchorId="2B5E6C5C" wp14:editId="23BA8BE2">
             <wp:extent cx="1930400" cy="1821415"/>
             <wp:effectExtent l="0" t="0" r="0" b="7620"/>
             <wp:docPr id="930414303" name="Picture 1" descr="A logo with blue and red squares&#10;&#10;Description automatically generated"/>
@@ -633,16 +633,7 @@
                 <w:sz w:val="28"/>
                 <w:szCs w:val="28"/>
               </w:rPr>
-              <w:t xml:space="preserve">Dr </w:t>
-            </w:r>
-            <w:r>
-              <w:rPr>
-                <w:rFonts w:ascii="Times New Roman" w:hAnsi="Times New Roman" w:cs="Times New Roman"/>
-                <w:position w:val="18"/>
-                <w:sz w:val="28"/>
-                <w:szCs w:val="28"/>
-              </w:rPr>
-              <w:t>Nasir Mehmood</w:t>
+              <w:t>Dr Nasir Mehmood</w:t>
             </w:r>
           </w:p>
         </w:tc>
@@ -823,6 +814,9 @@
     <w:p/>
     <w:p>
       <w:r>
+        <w:rPr>
+          <w:noProof/>
+        </w:rPr>
         <w:drawing>
           <wp:inline distT="0" distB="0" distL="0" distR="0" wp14:anchorId="35AC24B4" wp14:editId="7872607C">
             <wp:extent cx="5731510" cy="3350260"/>
@@ -863,6 +857,9 @@
     <w:p/>
     <w:p>
       <w:r>
+        <w:rPr>
+          <w:noProof/>
+        </w:rPr>
         <w:drawing>
           <wp:inline distT="0" distB="0" distL="0" distR="0" wp14:anchorId="786A06F2" wp14:editId="7DEF548B">
             <wp:extent cx="5731510" cy="3582035"/>
@@ -888,6 +885,47 @@
                     <a:xfrm>
                       <a:off x="0" y="0"/>
                       <a:ext cx="5731510" cy="3582035"/>
+                    </a:xfrm>
+                    <a:prstGeom prst="rect">
+                      <a:avLst/>
+                    </a:prstGeom>
+                  </pic:spPr>
+                </pic:pic>
+              </a:graphicData>
+            </a:graphic>
+          </wp:inline>
+        </w:drawing>
+      </w:r>
+    </w:p>
+    <w:p/>
+    <w:p>
+      <w:r>
+        <w:lastRenderedPageBreak/>
+        <w:drawing>
+          <wp:inline distT="0" distB="0" distL="0" distR="0" wp14:anchorId="0560425F" wp14:editId="26303DAB">
+            <wp:extent cx="5731510" cy="3971925"/>
+            <wp:effectExtent l="0" t="0" r="0" b="0"/>
+            <wp:docPr id="1801805520" name="Picture 1"/>
+            <wp:cNvGraphicFramePr>
+              <a:graphicFrameLocks xmlns:a="http://schemas.openxmlformats.org/drawingml/2006/main" noChangeAspect="1"/>
+            </wp:cNvGraphicFramePr>
+            <a:graphic xmlns:a="http://schemas.openxmlformats.org/drawingml/2006/main">
+              <a:graphicData uri="http://schemas.openxmlformats.org/drawingml/2006/picture">
+                <pic:pic xmlns:pic="http://schemas.openxmlformats.org/drawingml/2006/picture">
+                  <pic:nvPicPr>
+                    <pic:cNvPr id="1801805520" name=""/>
+                    <pic:cNvPicPr/>
+                  </pic:nvPicPr>
+                  <pic:blipFill>
+                    <a:blip r:embed="rId7"/>
+                    <a:stretch>
+                      <a:fillRect/>
+                    </a:stretch>
+                  </pic:blipFill>
+                  <pic:spPr>
+                    <a:xfrm>
+                      <a:off x="0" y="0"/>
+                      <a:ext cx="5731510" cy="3971925"/>
                     </a:xfrm>
                     <a:prstGeom prst="rect">
                       <a:avLst/>

</xml_diff>